<commit_message>
Added implementation to IPortfolio interface. Made a program which instantiates all the interfaces with their implementation, and adds some stocks to the portfolio and then prints it.
</commit_message>
<xml_diff>
--- a/Lektion6/Stocks_journal.docx
+++ b/Lektion6/Stocks_journal.docx
@@ -3814,27 +3814,22 @@
 </file>
 
 <file path=customXml/item2.xml><?xml version="1.0" encoding="utf-8"?>
-<ct:contentTypeSchema xmlns:ct="http://schemas.microsoft.com/office/2006/metadata/contentType" xmlns:ma="http://schemas.microsoft.com/office/2006/metadata/properties/metaAttributes" ct:_="" ma:_="" ma:contentTypeName="Dokument" ma:contentTypeID="0x01010017BF83C1E044504F805F3A2BA83C29B3" ma:contentTypeVersion="11" ma:contentTypeDescription="Opret et nyt dokument." ma:contentTypeScope="" ma:versionID="111d8148ea0178e8e2da7c814c810d70">
-  <xsd:schema xmlns:xsd="http://www.w3.org/2001/XMLSchema" xmlns:xs="http://www.w3.org/2001/XMLSchema" xmlns:p="http://schemas.microsoft.com/office/2006/metadata/properties" xmlns:ns3="4994b77d-9ce0-45d0-ba7f-5bdcd15c563b" xmlns:ns4="a3d51a65-5529-4367-9dff-bfdf01be1962" targetNamespace="http://schemas.microsoft.com/office/2006/metadata/properties" ma:root="true" ma:fieldsID="cca00881a3c96b6a57200fed5ff5b4b8" ns3:_="" ns4:_="">
-    <xsd:import namespace="4994b77d-9ce0-45d0-ba7f-5bdcd15c563b"/>
-    <xsd:import namespace="a3d51a65-5529-4367-9dff-bfdf01be1962"/>
+<ct:contentTypeSchema xmlns:ct="http://schemas.microsoft.com/office/2006/metadata/contentType" xmlns:ma="http://schemas.microsoft.com/office/2006/metadata/properties/metaAttributes" ct:_="" ma:_="" ma:contentTypeName="Dokument" ma:contentTypeID="0x010100F7A519A047D8294CAB81CF289FA3FDBF" ma:contentTypeVersion="7" ma:contentTypeDescription="Opret et nyt dokument." ma:contentTypeScope="" ma:versionID="18092dcfd618866a0e5e64114736cc8c">
+  <xsd:schema xmlns:xsd="http://www.w3.org/2001/XMLSchema" xmlns:xs="http://www.w3.org/2001/XMLSchema" xmlns:p="http://schemas.microsoft.com/office/2006/metadata/properties" xmlns:ns2="944d647a-a0c3-46eb-9ba5-a74fe03d03cc" targetNamespace="http://schemas.microsoft.com/office/2006/metadata/properties" ma:root="true" ma:fieldsID="a82bddc20f895674e72320ce2e853762" ns2:_="">
+    <xsd:import namespace="944d647a-a0c3-46eb-9ba5-a74fe03d03cc"/>
     <xsd:element name="properties">
       <xsd:complexType>
         <xsd:sequence>
           <xsd:element name="documentManagement">
             <xsd:complexType>
               <xsd:all>
-                <xsd:element ref="ns3:MediaServiceMetadata" minOccurs="0"/>
-                <xsd:element ref="ns3:MediaServiceFastMetadata" minOccurs="0"/>
-                <xsd:element ref="ns3:MediaServiceAutoTags" minOccurs="0"/>
-                <xsd:element ref="ns3:MediaServiceOCR" minOccurs="0"/>
-                <xsd:element ref="ns3:MediaServiceDateTaken" minOccurs="0"/>
-                <xsd:element ref="ns3:MediaServiceGenerationTime" minOccurs="0"/>
-                <xsd:element ref="ns3:MediaServiceEventHashCode" minOccurs="0"/>
-                <xsd:element ref="ns3:MediaServiceLocation" minOccurs="0"/>
-                <xsd:element ref="ns4:SharedWithUsers" minOccurs="0"/>
-                <xsd:element ref="ns4:SharedWithDetails" minOccurs="0"/>
-                <xsd:element ref="ns4:SharingHintHash" minOccurs="0"/>
+                <xsd:element ref="ns2:MediaServiceMetadata" minOccurs="0"/>
+                <xsd:element ref="ns2:MediaServiceFastMetadata" minOccurs="0"/>
+                <xsd:element ref="ns2:MediaServiceAutoTags" minOccurs="0"/>
+                <xsd:element ref="ns2:MediaServiceOCR" minOccurs="0"/>
+                <xsd:element ref="ns2:MediaServiceGenerationTime" minOccurs="0"/>
+                <xsd:element ref="ns2:MediaServiceEventHashCode" minOccurs="0"/>
+                <xsd:element ref="ns2:MediaServiceDateTaken" minOccurs="0"/>
               </xsd:all>
             </xsd:complexType>
           </xsd:element>
@@ -3842,7 +3837,7 @@
       </xsd:complexType>
     </xsd:element>
   </xsd:schema>
-  <xsd:schema xmlns:xsd="http://www.w3.org/2001/XMLSchema" xmlns:xs="http://www.w3.org/2001/XMLSchema" xmlns:dms="http://schemas.microsoft.com/office/2006/documentManagement/types" xmlns:pc="http://schemas.microsoft.com/office/infopath/2007/PartnerControls" targetNamespace="4994b77d-9ce0-45d0-ba7f-5bdcd15c563b" elementFormDefault="qualified">
+  <xsd:schema xmlns:xsd="http://www.w3.org/2001/XMLSchema" xmlns:xs="http://www.w3.org/2001/XMLSchema" xmlns:dms="http://schemas.microsoft.com/office/2006/documentManagement/types" xmlns:pc="http://schemas.microsoft.com/office/infopath/2007/PartnerControls" targetNamespace="944d647a-a0c3-46eb-9ba5-a74fe03d03cc" elementFormDefault="qualified">
     <xsd:import namespace="http://schemas.microsoft.com/office/2006/documentManagement/types"/>
     <xsd:import namespace="http://schemas.microsoft.com/office/infopath/2007/PartnerControls"/>
     <xsd:element name="MediaServiceMetadata" ma:index="8" nillable="true" ma:displayName="MediaServiceMetadata" ma:hidden="true" ma:internalName="MediaServiceMetadata" ma:readOnly="true">
@@ -3867,57 +3862,17 @@
         </xsd:restriction>
       </xsd:simpleType>
     </xsd:element>
-    <xsd:element name="MediaServiceDateTaken" ma:index="12" nillable="true" ma:displayName="MediaServiceDateTaken" ma:hidden="true" ma:internalName="MediaServiceDateTaken" ma:readOnly="true">
+    <xsd:element name="MediaServiceGenerationTime" ma:index="12" nillable="true" ma:displayName="MediaServiceGenerationTime" ma:hidden="true" ma:internalName="MediaServiceGenerationTime" ma:readOnly="true">
       <xsd:simpleType>
         <xsd:restriction base="dms:Text"/>
       </xsd:simpleType>
     </xsd:element>
-    <xsd:element name="MediaServiceGenerationTime" ma:index="13" nillable="true" ma:displayName="MediaServiceGenerationTime" ma:hidden="true" ma:internalName="MediaServiceGenerationTime" ma:readOnly="true">
+    <xsd:element name="MediaServiceEventHashCode" ma:index="13" nillable="true" ma:displayName="MediaServiceEventHashCode" ma:hidden="true" ma:internalName="MediaServiceEventHashCode" ma:readOnly="true">
       <xsd:simpleType>
         <xsd:restriction base="dms:Text"/>
       </xsd:simpleType>
     </xsd:element>
-    <xsd:element name="MediaServiceEventHashCode" ma:index="14" nillable="true" ma:displayName="MediaServiceEventHashCode" ma:hidden="true" ma:internalName="MediaServiceEventHashCode" ma:readOnly="true">
-      <xsd:simpleType>
-        <xsd:restriction base="dms:Text"/>
-      </xsd:simpleType>
-    </xsd:element>
-    <xsd:element name="MediaServiceLocation" ma:index="15" nillable="true" ma:displayName="Location" ma:internalName="MediaServiceLocation" ma:readOnly="true">
-      <xsd:simpleType>
-        <xsd:restriction base="dms:Text"/>
-      </xsd:simpleType>
-    </xsd:element>
-  </xsd:schema>
-  <xsd:schema xmlns:xsd="http://www.w3.org/2001/XMLSchema" xmlns:xs="http://www.w3.org/2001/XMLSchema" xmlns:dms="http://schemas.microsoft.com/office/2006/documentManagement/types" xmlns:pc="http://schemas.microsoft.com/office/infopath/2007/PartnerControls" targetNamespace="a3d51a65-5529-4367-9dff-bfdf01be1962" elementFormDefault="qualified">
-    <xsd:import namespace="http://schemas.microsoft.com/office/2006/documentManagement/types"/>
-    <xsd:import namespace="http://schemas.microsoft.com/office/infopath/2007/PartnerControls"/>
-    <xsd:element name="SharedWithUsers" ma:index="16" nillable="true" ma:displayName="Delt med" ma:internalName="SharedWithUsers" ma:readOnly="true">
-      <xsd:complexType>
-        <xsd:complexContent>
-          <xsd:extension base="dms:UserMulti">
-            <xsd:sequence>
-              <xsd:element name="UserInfo" minOccurs="0" maxOccurs="unbounded">
-                <xsd:complexType>
-                  <xsd:sequence>
-                    <xsd:element name="DisplayName" type="xsd:string" minOccurs="0"/>
-                    <xsd:element name="AccountId" type="dms:UserId" minOccurs="0" nillable="true"/>
-                    <xsd:element name="AccountType" type="xsd:string" minOccurs="0"/>
-                  </xsd:sequence>
-                </xsd:complexType>
-              </xsd:element>
-            </xsd:sequence>
-          </xsd:extension>
-        </xsd:complexContent>
-      </xsd:complexType>
-    </xsd:element>
-    <xsd:element name="SharedWithDetails" ma:index="17" nillable="true" ma:displayName="Delt med detaljer" ma:internalName="SharedWithDetails" ma:readOnly="true">
-      <xsd:simpleType>
-        <xsd:restriction base="dms:Note">
-          <xsd:maxLength value="255"/>
-        </xsd:restriction>
-      </xsd:simpleType>
-    </xsd:element>
-    <xsd:element name="SharingHintHash" ma:index="18" nillable="true" ma:displayName="Hashværdi for deling" ma:hidden="true" ma:internalName="SharingHintHash" ma:readOnly="true">
+    <xsd:element name="MediaServiceDateTaken" ma:index="14" nillable="true" ma:displayName="MediaServiceDateTaken" ma:hidden="true" ma:internalName="MediaServiceDateTaken" ma:readOnly="true">
       <xsd:simpleType>
         <xsd:restriction base="dms:Text"/>
       </xsd:simpleType>
@@ -4063,22 +4018,7 @@
 </file>
 
 <file path=customXml/itemProps2.xml><?xml version="1.0" encoding="utf-8"?>
-<ds:datastoreItem xmlns:ds="http://schemas.openxmlformats.org/officeDocument/2006/customXml" ds:itemID="{127889C4-B5BE-4737-A7D7-06237C3C6277}">
-  <ds:schemaRefs>
-    <ds:schemaRef ds:uri="http://schemas.microsoft.com/office/2006/metadata/contentType"/>
-    <ds:schemaRef ds:uri="http://schemas.microsoft.com/office/2006/metadata/properties/metaAttributes"/>
-    <ds:schemaRef ds:uri="http://www.w3.org/2001/XMLSchema"/>
-    <ds:schemaRef ds:uri="http://schemas.microsoft.com/office/2006/metadata/properties"/>
-    <ds:schemaRef ds:uri="4994b77d-9ce0-45d0-ba7f-5bdcd15c563b"/>
-    <ds:schemaRef ds:uri="a3d51a65-5529-4367-9dff-bfdf01be1962"/>
-    <ds:schemaRef ds:uri="http://schemas.microsoft.com/office/2006/documentManagement/types"/>
-    <ds:schemaRef ds:uri="http://schemas.microsoft.com/office/infopath/2007/PartnerControls"/>
-    <ds:schemaRef ds:uri="http://schemas.openxmlformats.org/package/2006/metadata/core-properties"/>
-    <ds:schemaRef ds:uri="http://purl.org/dc/elements/1.1/"/>
-    <ds:schemaRef ds:uri="http://purl.org/dc/terms/"/>
-    <ds:schemaRef ds:uri="http://schemas.microsoft.com/internal/obd"/>
-  </ds:schemaRefs>
-</ds:datastoreItem>
+<ds:datastoreItem xmlns:ds="http://schemas.openxmlformats.org/officeDocument/2006/customXml" ds:itemID="{E80F5B39-86C5-4422-BD35-21FBAC43C359}"/>
 </file>
 
 <file path=customXml/itemProps3.xml><?xml version="1.0" encoding="utf-8"?>

</xml_diff>